<commit_message>
Updated test report document  09-19-2017
</commit_message>
<xml_diff>
--- a/ipnet_1341_base/test_report/JPN_HITH246189TSR300E.docx
+++ b/ipnet_1341_base/test_report/JPN_HITH246189TSR300E.docx
@@ -77,21 +77,11 @@
                             <w:r>
                               <w:tab/>
                             </w:r>
-                            <w:r>
-                              <w:fldChar w:fldCharType="begin"/>
-                            </w:r>
-                            <w:r>
-                              <w:instrText xml:space="preserve"> DOCPROPERTY  "Document name"  \* MERGEFORMAT </w:instrText>
-                            </w:r>
-                            <w:r>
-                              <w:fldChar w:fldCharType="separate"/>
-                            </w:r>
-                            <w:r>
-                              <w:t>ATPR246189</w:t>
-                            </w:r>
-                            <w:r>
-                              <w:fldChar w:fldCharType="end"/>
-                            </w:r>
+                            <w:fldSimple w:instr=" DOCPROPERTY  &quot;Document name&quot;  \* MERGEFORMAT ">
+                              <w:r>
+                                <w:t>ATPR246189</w:t>
+                              </w:r>
+                            </w:fldSimple>
                           </w:p>
                           <w:p>
                             <w:pPr>
@@ -134,21 +124,11 @@
                       <w:r>
                         <w:tab/>
                       </w:r>
-                      <w:r>
-                        <w:fldChar w:fldCharType="begin"/>
-                      </w:r>
-                      <w:r>
-                        <w:instrText xml:space="preserve"> DOCPROPERTY  "Document name"  \* MERGEFORMAT </w:instrText>
-                      </w:r>
-                      <w:r>
-                        <w:fldChar w:fldCharType="separate"/>
-                      </w:r>
-                      <w:r>
-                        <w:t>ATPR246189</w:t>
-                      </w:r>
-                      <w:r>
-                        <w:fldChar w:fldCharType="end"/>
-                      </w:r>
+                      <w:fldSimple w:instr=" DOCPROPERTY  &quot;Document name&quot;  \* MERGEFORMAT ">
+                        <w:r>
+                          <w:t>ATPR246189</w:t>
+                        </w:r>
+                      </w:fldSimple>
                     </w:p>
                     <w:p>
                       <w:pPr>
@@ -477,21 +457,11 @@
                             <w:pPr>
                               <w:pStyle w:val="Cover-subject"/>
                             </w:pPr>
-                            <w:r>
-                              <w:fldChar w:fldCharType="begin"/>
-                            </w:r>
-                            <w:r>
-                              <w:instrText xml:space="preserve"> DOCPROPERTY "Document title"  \* MERGEFORMAT </w:instrText>
-                            </w:r>
-                            <w:r>
-                              <w:fldChar w:fldCharType="separate"/>
-                            </w:r>
-                            <w:r>
-                              <w:t>Acceptance Test Plan and Results</w:t>
-                            </w:r>
-                            <w:r>
-                              <w:fldChar w:fldCharType="end"/>
-                            </w:r>
+                            <w:fldSimple w:instr=" DOCPROPERTY &quot;Document title&quot;  \* MERGEFORMAT ">
+                              <w:r>
+                                <w:t>Acceptance Test Plan and Results</w:t>
+                              </w:r>
+                            </w:fldSimple>
                             <w:r>
                               <w:t xml:space="preserve"> </w:t>
                             </w:r>
@@ -522,21 +492,11 @@
                       <w:pPr>
                         <w:pStyle w:val="Cover-subject"/>
                       </w:pPr>
-                      <w:r>
-                        <w:fldChar w:fldCharType="begin"/>
-                      </w:r>
-                      <w:r>
-                        <w:instrText xml:space="preserve"> DOCPROPERTY "Document title"  \* MERGEFORMAT </w:instrText>
-                      </w:r>
-                      <w:r>
-                        <w:fldChar w:fldCharType="separate"/>
-                      </w:r>
-                      <w:r>
-                        <w:t>Acceptance Test Plan and Results</w:t>
-                      </w:r>
-                      <w:r>
-                        <w:fldChar w:fldCharType="end"/>
-                      </w:r>
+                      <w:fldSimple w:instr=" DOCPROPERTY &quot;Document title&quot;  \* MERGEFORMAT ">
+                        <w:r>
+                          <w:t>Acceptance Test Plan and Results</w:t>
+                        </w:r>
+                      </w:fldSimple>
                       <w:r>
                         <w:t xml:space="preserve"> </w:t>
                       </w:r>
@@ -884,21 +844,11 @@
       </w:pPr>
     </w:p>
     <w:p>
-      <w:r>
-        <w:fldChar w:fldCharType="begin"/>
-      </w:r>
-      <w:r>
-        <w:instrText xml:space="preserve"> DOCPROPERTY "Document title"  \* MERGEFORMAT </w:instrText>
-      </w:r>
-      <w:r>
-        <w:fldChar w:fldCharType="separate"/>
-      </w:r>
-      <w:r>
-        <w:t>Acceptance Test Plan and Results</w:t>
-      </w:r>
-      <w:r>
-        <w:fldChar w:fldCharType="end"/>
-      </w:r>
+      <w:fldSimple w:instr=" DOCPROPERTY &quot;Document title&quot;  \* MERGEFORMAT ">
+        <w:r>
+          <w:t>Acceptance Test Plan and Results</w:t>
+        </w:r>
+      </w:fldSimple>
     </w:p>
     <w:p>
       <w:pPr>
@@ -908,42 +858,22 @@
       <w:r>
         <w:t xml:space="preserve">Version </w:t>
       </w:r>
-      <w:r>
-        <w:fldChar w:fldCharType="begin"/>
-      </w:r>
-      <w:r>
-        <w:instrText xml:space="preserve"> DOCPROPERTY "Version"  \* MERGEFORMAT </w:instrText>
-      </w:r>
-      <w:r>
-        <w:fldChar w:fldCharType="separate"/>
-      </w:r>
-      <w:r>
-        <w:t>3.00</w:t>
-      </w:r>
-      <w:r>
-        <w:fldChar w:fldCharType="end"/>
-      </w:r>
+      <w:fldSimple w:instr=" DOCPROPERTY &quot;Version&quot;  \* MERGEFORMAT ">
+        <w:r>
+          <w:t>3.00</w:t>
+        </w:r>
+      </w:fldSimple>
     </w:p>
     <w:p>
       <w:pPr>
         <w:pStyle w:val="ListNumber1"/>
         <w:spacing w:before="40" w:after="40"/>
       </w:pPr>
-      <w:r>
-        <w:fldChar w:fldCharType="begin"/>
-      </w:r>
-      <w:r>
-        <w:instrText xml:space="preserve"> DOCPROPERTY "Date"  \* MERGEFORMAT </w:instrText>
-      </w:r>
-      <w:r>
-        <w:fldChar w:fldCharType="separate"/>
-      </w:r>
-      <w:r>
-        <w:t>Sept. 02, 2017</w:t>
-      </w:r>
-      <w:r>
-        <w:fldChar w:fldCharType="end"/>
-      </w:r>
+      <w:fldSimple w:instr=" DOCPROPERTY &quot;Date&quot;  \* MERGEFORMAT ">
+        <w:r>
+          <w:t>Sept. 02, 2017</w:t>
+        </w:r>
+      </w:fldSimple>
     </w:p>
     <w:p>
       <w:pPr>
@@ -25949,7 +25879,6 @@
             <w:pPr>
               <w:jc w:val="right"/>
             </w:pPr>
-            <w:bookmarkStart w:id="17" w:name="_GoBack" w:colFirst="3" w:colLast="3"/>
             <w:r>
               <w:rPr>
                 <w:rFonts w:ascii="Calibri" w:hAnsi="Calibri" w:cs="Calibri"/>
@@ -28958,7 +28887,6 @@
           </w:p>
         </w:tc>
       </w:tr>
-      <w:bookmarkEnd w:id="17"/>
       <w:tr>
         <w:tc>
           <w:tcPr>
@@ -29029,12 +28957,12 @@
             </w:tcBorders>
           </w:tcPr>
           <w:p>
-            <w:pPr>
-              <w:snapToGrid w:val="0"/>
+            <w:r>
               <w:rPr>
                 <w:lang w:eastAsia="ja-JP"/>
               </w:rPr>
-            </w:pPr>
+              <w:t>PASS</w:t>
+            </w:r>
           </w:p>
         </w:tc>
         <w:tc>
@@ -29141,12 +29069,12 @@
             </w:tcBorders>
           </w:tcPr>
           <w:p>
-            <w:pPr>
-              <w:snapToGrid w:val="0"/>
+            <w:r>
               <w:rPr>
                 <w:lang w:eastAsia="ja-JP"/>
               </w:rPr>
-            </w:pPr>
+              <w:t>PASS</w:t>
+            </w:r>
           </w:p>
         </w:tc>
         <w:tc>
@@ -29253,12 +29181,12 @@
             </w:tcBorders>
           </w:tcPr>
           <w:p>
-            <w:pPr>
-              <w:snapToGrid w:val="0"/>
+            <w:r>
               <w:rPr>
                 <w:lang w:eastAsia="ja-JP"/>
               </w:rPr>
-            </w:pPr>
+              <w:t>PASS</w:t>
+            </w:r>
           </w:p>
         </w:tc>
         <w:tc>
@@ -29365,12 +29293,12 @@
             </w:tcBorders>
           </w:tcPr>
           <w:p>
-            <w:pPr>
-              <w:snapToGrid w:val="0"/>
+            <w:r>
               <w:rPr>
                 <w:lang w:eastAsia="ja-JP"/>
               </w:rPr>
-            </w:pPr>
+              <w:t>PASS</w:t>
+            </w:r>
           </w:p>
         </w:tc>
         <w:tc>
@@ -29477,12 +29405,12 @@
             </w:tcBorders>
           </w:tcPr>
           <w:p>
-            <w:pPr>
-              <w:snapToGrid w:val="0"/>
+            <w:r>
               <w:rPr>
                 <w:lang w:eastAsia="ja-JP"/>
               </w:rPr>
-            </w:pPr>
+              <w:t>PASS</w:t>
+            </w:r>
           </w:p>
         </w:tc>
         <w:tc>
@@ -29589,12 +29517,12 @@
             </w:tcBorders>
           </w:tcPr>
           <w:p>
-            <w:pPr>
-              <w:snapToGrid w:val="0"/>
+            <w:r>
               <w:rPr>
                 <w:lang w:eastAsia="ja-JP"/>
               </w:rPr>
-            </w:pPr>
+              <w:t>PASS</w:t>
+            </w:r>
           </w:p>
         </w:tc>
         <w:tc>
@@ -29701,12 +29629,12 @@
             </w:tcBorders>
           </w:tcPr>
           <w:p>
-            <w:pPr>
-              <w:snapToGrid w:val="0"/>
+            <w:r>
               <w:rPr>
                 <w:lang w:eastAsia="ja-JP"/>
               </w:rPr>
-            </w:pPr>
+              <w:t>PASS</w:t>
+            </w:r>
           </w:p>
         </w:tc>
         <w:tc>
@@ -29814,12 +29742,12 @@
             </w:tcBorders>
           </w:tcPr>
           <w:p>
-            <w:pPr>
-              <w:snapToGrid w:val="0"/>
+            <w:r>
               <w:rPr>
                 <w:lang w:eastAsia="ja-JP"/>
               </w:rPr>
-            </w:pPr>
+              <w:t>PASS</w:t>
+            </w:r>
           </w:p>
         </w:tc>
         <w:tc>
@@ -29926,12 +29854,12 @@
             </w:tcBorders>
           </w:tcPr>
           <w:p>
-            <w:pPr>
-              <w:snapToGrid w:val="0"/>
+            <w:r>
               <w:rPr>
                 <w:lang w:eastAsia="ja-JP"/>
               </w:rPr>
-            </w:pPr>
+              <w:t>PASS</w:t>
+            </w:r>
           </w:p>
         </w:tc>
         <w:tc>
@@ -30044,6 +29972,14 @@
                 <w:lang w:eastAsia="ja-JP"/>
               </w:rPr>
             </w:pPr>
+            <w:r>
+              <w:rPr>
+                <w:lang w:eastAsia="ja-JP"/>
+              </w:rPr>
+              <w:t>PASS</w:t>
+            </w:r>
+            <w:bookmarkStart w:id="17" w:name="_GoBack"/>
+            <w:bookmarkEnd w:id="17"/>
           </w:p>
         </w:tc>
         <w:tc>
@@ -32700,7 +32636,7 @@
       <w:rPr>
         <w:noProof/>
       </w:rPr>
-      <w:t>23</w:t>
+      <w:t>22</w:t>
     </w:r>
     <w:r>
       <w:fldChar w:fldCharType="end"/>
@@ -32766,21 +32702,11 @@
       </w:rPr>
       <w:tab/>
     </w:r>
-    <w:r>
-      <w:fldChar w:fldCharType="begin"/>
-    </w:r>
-    <w:r>
-      <w:instrText xml:space="preserve"> DOCPROPERTY  Date </w:instrText>
-    </w:r>
-    <w:r>
-      <w:fldChar w:fldCharType="separate"/>
-    </w:r>
-    <w:r>
-      <w:t>Sept. 18, 2017</w:t>
-    </w:r>
-    <w:r>
-      <w:fldChar w:fldCharType="end"/>
-    </w:r>
+    <w:fldSimple w:instr=" DOCPROPERTY  Date ">
+      <w:r>
+        <w:t>Sept. 18, 2017</w:t>
+      </w:r>
+    </w:fldSimple>
   </w:p>
 </w:ftr>
 </file>
@@ -37030,7 +36956,7 @@
 </file>
 
 <file path=customXml/itemProps1.xml><?xml version="1.0" encoding="utf-8"?>
-<ds:datastoreItem xmlns:ds="http://schemas.openxmlformats.org/officeDocument/2006/customXml" ds:itemID="{98762C34-AA84-46A0-804A-A16D950E84EC}">
+<ds:datastoreItem xmlns:ds="http://schemas.openxmlformats.org/officeDocument/2006/customXml" ds:itemID="{245B5E90-F083-4EF2-AB01-6E29CDA9F655}">
   <ds:schemaRefs>
     <ds:schemaRef ds:uri="http://schemas.openxmlformats.org/officeDocument/2006/bibliography"/>
   </ds:schemaRefs>

</xml_diff>

<commit_message>
updated the board test results 09-20-2017
</commit_message>
<xml_diff>
--- a/ipnet_1341_base/test_report/JPN_HITH246189TSR300E.docx
+++ b/ipnet_1341_base/test_report/JPN_HITH246189TSR300E.docx
@@ -77,21 +77,11 @@
                             <w:r>
                               <w:tab/>
                             </w:r>
-                            <w:r>
-                              <w:fldChar w:fldCharType="begin"/>
-                            </w:r>
-                            <w:r>
-                              <w:instrText xml:space="preserve"> DOCPROPERTY  "Document name"  \* MERGEFORMAT </w:instrText>
-                            </w:r>
-                            <w:r>
-                              <w:fldChar w:fldCharType="separate"/>
-                            </w:r>
-                            <w:r>
-                              <w:t>ATPR246189</w:t>
-                            </w:r>
-                            <w:r>
-                              <w:fldChar w:fldCharType="end"/>
-                            </w:r>
+                            <w:fldSimple w:instr=" DOCPROPERTY  &quot;Document name&quot;  \* MERGEFORMAT ">
+                              <w:r>
+                                <w:t>ATPR246189</w:t>
+                              </w:r>
+                            </w:fldSimple>
                           </w:p>
                           <w:p>
                             <w:pPr>
@@ -134,21 +124,11 @@
                       <w:r>
                         <w:tab/>
                       </w:r>
-                      <w:r>
-                        <w:fldChar w:fldCharType="begin"/>
-                      </w:r>
-                      <w:r>
-                        <w:instrText xml:space="preserve"> DOCPROPERTY  "Document name"  \* MERGEFORMAT </w:instrText>
-                      </w:r>
-                      <w:r>
-                        <w:fldChar w:fldCharType="separate"/>
-                      </w:r>
-                      <w:r>
-                        <w:t>ATPR246189</w:t>
-                      </w:r>
-                      <w:r>
-                        <w:fldChar w:fldCharType="end"/>
-                      </w:r>
+                      <w:fldSimple w:instr=" DOCPROPERTY  &quot;Document name&quot;  \* MERGEFORMAT ">
+                        <w:r>
+                          <w:t>ATPR246189</w:t>
+                        </w:r>
+                      </w:fldSimple>
                     </w:p>
                     <w:p>
                       <w:pPr>
@@ -477,21 +457,11 @@
                             <w:pPr>
                               <w:pStyle w:val="Cover-subject"/>
                             </w:pPr>
-                            <w:r>
-                              <w:fldChar w:fldCharType="begin"/>
-                            </w:r>
-                            <w:r>
-                              <w:instrText xml:space="preserve"> DOCPROPERTY "Document title"  \* MERGEFORMAT </w:instrText>
-                            </w:r>
-                            <w:r>
-                              <w:fldChar w:fldCharType="separate"/>
-                            </w:r>
-                            <w:r>
-                              <w:t>Acceptance Test Plan and Results</w:t>
-                            </w:r>
-                            <w:r>
-                              <w:fldChar w:fldCharType="end"/>
-                            </w:r>
+                            <w:fldSimple w:instr=" DOCPROPERTY &quot;Document title&quot;  \* MERGEFORMAT ">
+                              <w:r>
+                                <w:t>Acceptance Test Plan and Results</w:t>
+                              </w:r>
+                            </w:fldSimple>
                             <w:r>
                               <w:t xml:space="preserve"> </w:t>
                             </w:r>
@@ -522,21 +492,11 @@
                       <w:pPr>
                         <w:pStyle w:val="Cover-subject"/>
                       </w:pPr>
-                      <w:r>
-                        <w:fldChar w:fldCharType="begin"/>
-                      </w:r>
-                      <w:r>
-                        <w:instrText xml:space="preserve"> DOCPROPERTY "Document title"  \* MERGEFORMAT </w:instrText>
-                      </w:r>
-                      <w:r>
-                        <w:fldChar w:fldCharType="separate"/>
-                      </w:r>
-                      <w:r>
-                        <w:t>Acceptance Test Plan and Results</w:t>
-                      </w:r>
-                      <w:r>
-                        <w:fldChar w:fldCharType="end"/>
-                      </w:r>
+                      <w:fldSimple w:instr=" DOCPROPERTY &quot;Document title&quot;  \* MERGEFORMAT ">
+                        <w:r>
+                          <w:t>Acceptance Test Plan and Results</w:t>
+                        </w:r>
+                      </w:fldSimple>
                       <w:r>
                         <w:t xml:space="preserve"> </w:t>
                       </w:r>
@@ -884,21 +844,11 @@
       </w:pPr>
     </w:p>
     <w:p>
-      <w:r>
-        <w:fldChar w:fldCharType="begin"/>
-      </w:r>
-      <w:r>
-        <w:instrText xml:space="preserve"> DOCPROPERTY "Document title"  \* MERGEFORMAT </w:instrText>
-      </w:r>
-      <w:r>
-        <w:fldChar w:fldCharType="separate"/>
-      </w:r>
-      <w:r>
-        <w:t>Acceptance Test Plan and Results</w:t>
-      </w:r>
-      <w:r>
-        <w:fldChar w:fldCharType="end"/>
-      </w:r>
+      <w:fldSimple w:instr=" DOCPROPERTY &quot;Document title&quot;  \* MERGEFORMAT ">
+        <w:r>
+          <w:t>Acceptance Test Plan and Results</w:t>
+        </w:r>
+      </w:fldSimple>
     </w:p>
     <w:p>
       <w:pPr>
@@ -908,42 +858,22 @@
       <w:r>
         <w:t xml:space="preserve">Version </w:t>
       </w:r>
-      <w:r>
-        <w:fldChar w:fldCharType="begin"/>
-      </w:r>
-      <w:r>
-        <w:instrText xml:space="preserve"> DOCPROPERTY "Version"  \* MERGEFORMAT </w:instrText>
-      </w:r>
-      <w:r>
-        <w:fldChar w:fldCharType="separate"/>
-      </w:r>
-      <w:r>
-        <w:t>3.00</w:t>
-      </w:r>
-      <w:r>
-        <w:fldChar w:fldCharType="end"/>
-      </w:r>
+      <w:fldSimple w:instr=" DOCPROPERTY &quot;Version&quot;  \* MERGEFORMAT ">
+        <w:r>
+          <w:t>3.00</w:t>
+        </w:r>
+      </w:fldSimple>
     </w:p>
     <w:p>
       <w:pPr>
         <w:pStyle w:val="ListNumber1"/>
         <w:spacing w:before="40" w:after="40"/>
       </w:pPr>
-      <w:r>
-        <w:fldChar w:fldCharType="begin"/>
-      </w:r>
-      <w:r>
-        <w:instrText xml:space="preserve"> DOCPROPERTY "Date"  \* MERGEFORMAT </w:instrText>
-      </w:r>
-      <w:r>
-        <w:fldChar w:fldCharType="separate"/>
-      </w:r>
-      <w:r>
-        <w:t>Sept. 02, 2017</w:t>
-      </w:r>
-      <w:r>
-        <w:fldChar w:fldCharType="end"/>
-      </w:r>
+      <w:fldSimple w:instr=" DOCPROPERTY &quot;Date&quot;  \* MERGEFORMAT ">
+        <w:r>
+          <w:t>Sept. 02, 2017</w:t>
+        </w:r>
+      </w:fldSimple>
     </w:p>
     <w:p>
       <w:pPr>
@@ -25825,7 +25755,6 @@
             <w:pPr>
               <w:jc w:val="right"/>
             </w:pPr>
-            <w:bookmarkStart w:id="17" w:name="_GoBack" w:colFirst="4" w:colLast="4"/>
             <w:r>
               <w:rPr>
                 <w:rFonts w:ascii="Calibri" w:hAnsi="Calibri" w:cs="Calibri"/>
@@ -26279,7 +26208,6 @@
           </w:p>
         </w:tc>
       </w:tr>
-      <w:bookmarkEnd w:id="17"/>
       <w:tr>
         <w:tc>
           <w:tcPr>
@@ -26296,6 +26224,7 @@
             <w:pPr>
               <w:jc w:val="right"/>
             </w:pPr>
+            <w:bookmarkStart w:id="17" w:name="_GoBack" w:colFirst="4" w:colLast="4"/>
             <w:r>
               <w:rPr>
                 <w:rFonts w:ascii="Calibri" w:hAnsi="Calibri" w:cs="Calibri"/>
@@ -26369,9 +26298,12 @@
             <w:shd w:val="clear" w:color="auto" w:fill="auto"/>
           </w:tcPr>
           <w:p>
-            <w:pPr>
-              <w:snapToGrid w:val="0"/>
-            </w:pPr>
+            <w:r>
+              <w:rPr>
+                <w:lang w:eastAsia="ja-JP"/>
+              </w:rPr>
+              <w:t>PASS</w:t>
+            </w:r>
           </w:p>
         </w:tc>
         <w:tc>
@@ -26481,9 +26413,12 @@
             <w:shd w:val="clear" w:color="auto" w:fill="auto"/>
           </w:tcPr>
           <w:p>
-            <w:pPr>
-              <w:snapToGrid w:val="0"/>
-            </w:pPr>
+            <w:r>
+              <w:rPr>
+                <w:lang w:eastAsia="ja-JP"/>
+              </w:rPr>
+              <w:t>PASS</w:t>
+            </w:r>
           </w:p>
         </w:tc>
         <w:tc>
@@ -26593,9 +26528,12 @@
             <w:shd w:val="clear" w:color="auto" w:fill="auto"/>
           </w:tcPr>
           <w:p>
-            <w:pPr>
-              <w:snapToGrid w:val="0"/>
-            </w:pPr>
+            <w:r>
+              <w:rPr>
+                <w:lang w:eastAsia="ja-JP"/>
+              </w:rPr>
+              <w:t>PASS</w:t>
+            </w:r>
           </w:p>
         </w:tc>
         <w:tc>
@@ -26705,9 +26643,12 @@
             <w:shd w:val="clear" w:color="auto" w:fill="auto"/>
           </w:tcPr>
           <w:p>
-            <w:pPr>
-              <w:snapToGrid w:val="0"/>
-            </w:pPr>
+            <w:r>
+              <w:rPr>
+                <w:lang w:eastAsia="ja-JP"/>
+              </w:rPr>
+              <w:t>PASS</w:t>
+            </w:r>
           </w:p>
         </w:tc>
         <w:tc>
@@ -26817,9 +26758,12 @@
             <w:shd w:val="clear" w:color="auto" w:fill="auto"/>
           </w:tcPr>
           <w:p>
-            <w:pPr>
-              <w:snapToGrid w:val="0"/>
-            </w:pPr>
+            <w:r>
+              <w:rPr>
+                <w:lang w:eastAsia="ja-JP"/>
+              </w:rPr>
+              <w:t>PASS</w:t>
+            </w:r>
           </w:p>
         </w:tc>
         <w:tc>
@@ -26929,9 +26873,12 @@
             <w:shd w:val="clear" w:color="auto" w:fill="auto"/>
           </w:tcPr>
           <w:p>
-            <w:pPr>
-              <w:snapToGrid w:val="0"/>
-            </w:pPr>
+            <w:r>
+              <w:rPr>
+                <w:lang w:eastAsia="ja-JP"/>
+              </w:rPr>
+              <w:t>PASS</w:t>
+            </w:r>
           </w:p>
         </w:tc>
         <w:tc>
@@ -27041,9 +26988,12 @@
             <w:shd w:val="clear" w:color="auto" w:fill="auto"/>
           </w:tcPr>
           <w:p>
-            <w:pPr>
-              <w:snapToGrid w:val="0"/>
-            </w:pPr>
+            <w:r>
+              <w:rPr>
+                <w:lang w:eastAsia="ja-JP"/>
+              </w:rPr>
+              <w:t>PASS</w:t>
+            </w:r>
           </w:p>
         </w:tc>
         <w:tc>
@@ -27153,9 +27103,12 @@
             <w:shd w:val="clear" w:color="auto" w:fill="auto"/>
           </w:tcPr>
           <w:p>
-            <w:pPr>
-              <w:snapToGrid w:val="0"/>
-            </w:pPr>
+            <w:r>
+              <w:rPr>
+                <w:lang w:eastAsia="ja-JP"/>
+              </w:rPr>
+              <w:t>PASS</w:t>
+            </w:r>
           </w:p>
         </w:tc>
         <w:tc>
@@ -27265,29 +27218,33 @@
             <w:shd w:val="clear" w:color="auto" w:fill="auto"/>
           </w:tcPr>
           <w:p>
+            <w:r>
+              <w:rPr>
+                <w:lang w:eastAsia="ja-JP"/>
+              </w:rPr>
+              <w:t>PASS</w:t>
+            </w:r>
+          </w:p>
+        </w:tc>
+        <w:tc>
+          <w:tcPr>
+            <w:tcW w:w="3827" w:type="dxa"/>
+            <w:tcBorders>
+              <w:top w:val="single" w:sz="4" w:space="0" w:color="000000"/>
+              <w:left w:val="single" w:sz="4" w:space="0" w:color="000000"/>
+              <w:bottom w:val="single" w:sz="4" w:space="0" w:color="000000"/>
+              <w:right w:val="single" w:sz="4" w:space="0" w:color="000000"/>
+            </w:tcBorders>
+            <w:shd w:val="clear" w:color="auto" w:fill="auto"/>
+          </w:tcPr>
+          <w:p>
             <w:pPr>
               <w:snapToGrid w:val="0"/>
             </w:pPr>
           </w:p>
         </w:tc>
-        <w:tc>
-          <w:tcPr>
-            <w:tcW w:w="3827" w:type="dxa"/>
-            <w:tcBorders>
-              <w:top w:val="single" w:sz="4" w:space="0" w:color="000000"/>
-              <w:left w:val="single" w:sz="4" w:space="0" w:color="000000"/>
-              <w:bottom w:val="single" w:sz="4" w:space="0" w:color="000000"/>
-              <w:right w:val="single" w:sz="4" w:space="0" w:color="000000"/>
-            </w:tcBorders>
-            <w:shd w:val="clear" w:color="auto" w:fill="auto"/>
-          </w:tcPr>
-          <w:p>
-            <w:pPr>
-              <w:snapToGrid w:val="0"/>
-            </w:pPr>
-          </w:p>
-        </w:tc>
       </w:tr>
+      <w:bookmarkEnd w:id="17"/>
       <w:tr>
         <w:tc>
           <w:tcPr>
@@ -32755,7 +32712,7 @@
       <w:rPr>
         <w:noProof/>
       </w:rPr>
-      <w:t>22</w:t>
+      <w:t>24</w:t>
     </w:r>
     <w:r>
       <w:fldChar w:fldCharType="end"/>
@@ -32821,24 +32778,11 @@
       </w:rPr>
       <w:tab/>
     </w:r>
-    <w:r>
-      <w:fldChar w:fldCharType="begin"/>
-    </w:r>
-    <w:r>
-      <w:instrText xml:space="preserve"> DOCPRO</w:instrText>
-    </w:r>
-    <w:r>
-      <w:instrText xml:space="preserve">PERTY  Date </w:instrText>
-    </w:r>
-    <w:r>
-      <w:fldChar w:fldCharType="separate"/>
-    </w:r>
-    <w:r>
-      <w:t>Sept. 18, 2017</w:t>
-    </w:r>
-    <w:r>
-      <w:fldChar w:fldCharType="end"/>
-    </w:r>
+    <w:fldSimple w:instr=" DOCPROPERTY  Date ">
+      <w:r>
+        <w:t>Sept. 18, 2017</w:t>
+      </w:r>
+    </w:fldSimple>
   </w:p>
 </w:ftr>
 </file>
@@ -37088,7 +37032,7 @@
 </file>
 
 <file path=customXml/itemProps1.xml><?xml version="1.0" encoding="utf-8"?>
-<ds:datastoreItem xmlns:ds="http://schemas.openxmlformats.org/officeDocument/2006/customXml" ds:itemID="{B02161D0-2629-4360-AA10-454F0C9DDBE1}">
+<ds:datastoreItem xmlns:ds="http://schemas.openxmlformats.org/officeDocument/2006/customXml" ds:itemID="{CC52F40A-C9CB-44B5-AA60-7C4804EA80D1}">
   <ds:schemaRefs>
     <ds:schemaRef ds:uri="http://schemas.openxmlformats.org/officeDocument/2006/bibliography"/>
   </ds:schemaRefs>

</xml_diff>

<commit_message>
Updated board test results 09-20-2017
</commit_message>
<xml_diff>
--- a/ipnet_1341_base/test_report/JPN_HITH246189TSR300E.docx
+++ b/ipnet_1341_base/test_report/JPN_HITH246189TSR300E.docx
@@ -77,11 +77,21 @@
                             <w:r>
                               <w:tab/>
                             </w:r>
-                            <w:fldSimple w:instr=" DOCPROPERTY  &quot;Document name&quot;  \* MERGEFORMAT ">
-                              <w:r>
-                                <w:t>ATPR246189</w:t>
-                              </w:r>
-                            </w:fldSimple>
+                            <w:r>
+                              <w:fldChar w:fldCharType="begin"/>
+                            </w:r>
+                            <w:r>
+                              <w:instrText xml:space="preserve"> DOCPROPERTY  "Document name"  \* MERGEFORMAT </w:instrText>
+                            </w:r>
+                            <w:r>
+                              <w:fldChar w:fldCharType="separate"/>
+                            </w:r>
+                            <w:r>
+                              <w:t>ATPR246189</w:t>
+                            </w:r>
+                            <w:r>
+                              <w:fldChar w:fldCharType="end"/>
+                            </w:r>
                           </w:p>
                           <w:p>
                             <w:pPr>
@@ -124,11 +134,21 @@
                       <w:r>
                         <w:tab/>
                       </w:r>
-                      <w:fldSimple w:instr=" DOCPROPERTY  &quot;Document name&quot;  \* MERGEFORMAT ">
-                        <w:r>
-                          <w:t>ATPR246189</w:t>
-                        </w:r>
-                      </w:fldSimple>
+                      <w:r>
+                        <w:fldChar w:fldCharType="begin"/>
+                      </w:r>
+                      <w:r>
+                        <w:instrText xml:space="preserve"> DOCPROPERTY  "Document name"  \* MERGEFORMAT </w:instrText>
+                      </w:r>
+                      <w:r>
+                        <w:fldChar w:fldCharType="separate"/>
+                      </w:r>
+                      <w:r>
+                        <w:t>ATPR246189</w:t>
+                      </w:r>
+                      <w:r>
+                        <w:fldChar w:fldCharType="end"/>
+                      </w:r>
                     </w:p>
                     <w:p>
                       <w:pPr>
@@ -457,11 +477,21 @@
                             <w:pPr>
                               <w:pStyle w:val="Cover-subject"/>
                             </w:pPr>
-                            <w:fldSimple w:instr=" DOCPROPERTY &quot;Document title&quot;  \* MERGEFORMAT ">
-                              <w:r>
-                                <w:t>Acceptance Test Plan and Results</w:t>
-                              </w:r>
-                            </w:fldSimple>
+                            <w:r>
+                              <w:fldChar w:fldCharType="begin"/>
+                            </w:r>
+                            <w:r>
+                              <w:instrText xml:space="preserve"> DOCPROPERTY "Document title"  \* MERGEFORMAT </w:instrText>
+                            </w:r>
+                            <w:r>
+                              <w:fldChar w:fldCharType="separate"/>
+                            </w:r>
+                            <w:r>
+                              <w:t>Acceptance Test Plan and Results</w:t>
+                            </w:r>
+                            <w:r>
+                              <w:fldChar w:fldCharType="end"/>
+                            </w:r>
                             <w:r>
                               <w:t xml:space="preserve"> </w:t>
                             </w:r>
@@ -492,11 +522,21 @@
                       <w:pPr>
                         <w:pStyle w:val="Cover-subject"/>
                       </w:pPr>
-                      <w:fldSimple w:instr=" DOCPROPERTY &quot;Document title&quot;  \* MERGEFORMAT ">
-                        <w:r>
-                          <w:t>Acceptance Test Plan and Results</w:t>
-                        </w:r>
-                      </w:fldSimple>
+                      <w:r>
+                        <w:fldChar w:fldCharType="begin"/>
+                      </w:r>
+                      <w:r>
+                        <w:instrText xml:space="preserve"> DOCPROPERTY "Document title"  \* MERGEFORMAT </w:instrText>
+                      </w:r>
+                      <w:r>
+                        <w:fldChar w:fldCharType="separate"/>
+                      </w:r>
+                      <w:r>
+                        <w:t>Acceptance Test Plan and Results</w:t>
+                      </w:r>
+                      <w:r>
+                        <w:fldChar w:fldCharType="end"/>
+                      </w:r>
                       <w:r>
                         <w:t xml:space="preserve"> </w:t>
                       </w:r>
@@ -844,11 +884,21 @@
       </w:pPr>
     </w:p>
     <w:p>
-      <w:fldSimple w:instr=" DOCPROPERTY &quot;Document title&quot;  \* MERGEFORMAT ">
-        <w:r>
-          <w:t>Acceptance Test Plan and Results</w:t>
-        </w:r>
-      </w:fldSimple>
+      <w:r>
+        <w:fldChar w:fldCharType="begin"/>
+      </w:r>
+      <w:r>
+        <w:instrText xml:space="preserve"> DOCPROPERTY "Document title"  \* MERGEFORMAT </w:instrText>
+      </w:r>
+      <w:r>
+        <w:fldChar w:fldCharType="separate"/>
+      </w:r>
+      <w:r>
+        <w:t>Acceptance Test Plan and Results</w:t>
+      </w:r>
+      <w:r>
+        <w:fldChar w:fldCharType="end"/>
+      </w:r>
     </w:p>
     <w:p>
       <w:pPr>
@@ -858,22 +908,42 @@
       <w:r>
         <w:t xml:space="preserve">Version </w:t>
       </w:r>
-      <w:fldSimple w:instr=" DOCPROPERTY &quot;Version&quot;  \* MERGEFORMAT ">
-        <w:r>
-          <w:t>3.00</w:t>
-        </w:r>
-      </w:fldSimple>
+      <w:r>
+        <w:fldChar w:fldCharType="begin"/>
+      </w:r>
+      <w:r>
+        <w:instrText xml:space="preserve"> DOCPROPERTY "Version"  \* MERGEFORMAT </w:instrText>
+      </w:r>
+      <w:r>
+        <w:fldChar w:fldCharType="separate"/>
+      </w:r>
+      <w:r>
+        <w:t>3.00</w:t>
+      </w:r>
+      <w:r>
+        <w:fldChar w:fldCharType="end"/>
+      </w:r>
     </w:p>
     <w:p>
       <w:pPr>
         <w:pStyle w:val="ListNumber1"/>
         <w:spacing w:before="40" w:after="40"/>
       </w:pPr>
-      <w:fldSimple w:instr=" DOCPROPERTY &quot;Date&quot;  \* MERGEFORMAT ">
-        <w:r>
-          <w:t>Sept. 02, 2017</w:t>
-        </w:r>
-      </w:fldSimple>
+      <w:r>
+        <w:fldChar w:fldCharType="begin"/>
+      </w:r>
+      <w:r>
+        <w:instrText xml:space="preserve"> DOCPROPERTY "Date"  \* MERGEFORMAT </w:instrText>
+      </w:r>
+      <w:r>
+        <w:fldChar w:fldCharType="separate"/>
+      </w:r>
+      <w:r>
+        <w:t>Sept. 02, 2017</w:t>
+      </w:r>
+      <w:r>
+        <w:fldChar w:fldCharType="end"/>
+      </w:r>
     </w:p>
     <w:p>
       <w:pPr>
@@ -26224,7 +26294,6 @@
             <w:pPr>
               <w:jc w:val="right"/>
             </w:pPr>
-            <w:bookmarkStart w:id="17" w:name="_GoBack" w:colFirst="4" w:colLast="4"/>
             <w:r>
               <w:rPr>
                 <w:rFonts w:ascii="Calibri" w:hAnsi="Calibri" w:cs="Calibri"/>
@@ -27244,7 +27313,6 @@
           </w:p>
         </w:tc>
       </w:tr>
-      <w:bookmarkEnd w:id="17"/>
       <w:tr>
         <w:tc>
           <w:tcPr>
@@ -27261,6 +27329,7 @@
             <w:pPr>
               <w:jc w:val="right"/>
             </w:pPr>
+            <w:bookmarkStart w:id="17" w:name="_GoBack" w:colFirst="4" w:colLast="4"/>
             <w:r>
               <w:rPr>
                 <w:rFonts w:ascii="Calibri" w:hAnsi="Calibri" w:cs="Calibri"/>
@@ -27334,9 +27403,12 @@
             <w:shd w:val="clear" w:color="auto" w:fill="auto"/>
           </w:tcPr>
           <w:p>
-            <w:pPr>
-              <w:snapToGrid w:val="0"/>
-            </w:pPr>
+            <w:r>
+              <w:rPr>
+                <w:lang w:eastAsia="ja-JP"/>
+              </w:rPr>
+              <w:t>PASS</w:t>
+            </w:r>
           </w:p>
         </w:tc>
         <w:tc>
@@ -27446,9 +27518,12 @@
             <w:shd w:val="clear" w:color="auto" w:fill="auto"/>
           </w:tcPr>
           <w:p>
-            <w:pPr>
-              <w:snapToGrid w:val="0"/>
-            </w:pPr>
+            <w:r>
+              <w:rPr>
+                <w:lang w:eastAsia="ja-JP"/>
+              </w:rPr>
+              <w:t>PASS</w:t>
+            </w:r>
           </w:p>
         </w:tc>
         <w:tc>
@@ -27558,29 +27633,33 @@
             <w:shd w:val="clear" w:color="auto" w:fill="auto"/>
           </w:tcPr>
           <w:p>
+            <w:r>
+              <w:rPr>
+                <w:lang w:eastAsia="ja-JP"/>
+              </w:rPr>
+              <w:t>PASS</w:t>
+            </w:r>
+          </w:p>
+        </w:tc>
+        <w:tc>
+          <w:tcPr>
+            <w:tcW w:w="3827" w:type="dxa"/>
+            <w:tcBorders>
+              <w:top w:val="single" w:sz="4" w:space="0" w:color="000000"/>
+              <w:left w:val="single" w:sz="4" w:space="0" w:color="000000"/>
+              <w:bottom w:val="single" w:sz="4" w:space="0" w:color="000000"/>
+              <w:right w:val="single" w:sz="4" w:space="0" w:color="000000"/>
+            </w:tcBorders>
+            <w:shd w:val="clear" w:color="auto" w:fill="auto"/>
+          </w:tcPr>
+          <w:p>
             <w:pPr>
               <w:snapToGrid w:val="0"/>
             </w:pPr>
           </w:p>
         </w:tc>
-        <w:tc>
-          <w:tcPr>
-            <w:tcW w:w="3827" w:type="dxa"/>
-            <w:tcBorders>
-              <w:top w:val="single" w:sz="4" w:space="0" w:color="000000"/>
-              <w:left w:val="single" w:sz="4" w:space="0" w:color="000000"/>
-              <w:bottom w:val="single" w:sz="4" w:space="0" w:color="000000"/>
-              <w:right w:val="single" w:sz="4" w:space="0" w:color="000000"/>
-            </w:tcBorders>
-            <w:shd w:val="clear" w:color="auto" w:fill="auto"/>
-          </w:tcPr>
-          <w:p>
-            <w:pPr>
-              <w:snapToGrid w:val="0"/>
-            </w:pPr>
-          </w:p>
-        </w:tc>
       </w:tr>
+      <w:bookmarkEnd w:id="17"/>
       <w:tr>
         <w:tc>
           <w:tcPr>
@@ -32712,7 +32791,7 @@
       <w:rPr>
         <w:noProof/>
       </w:rPr>
-      <w:t>24</w:t>
+      <w:t>23</w:t>
     </w:r>
     <w:r>
       <w:fldChar w:fldCharType="end"/>
@@ -32778,11 +32857,21 @@
       </w:rPr>
       <w:tab/>
     </w:r>
-    <w:fldSimple w:instr=" DOCPROPERTY  Date ">
-      <w:r>
-        <w:t>Sept. 18, 2017</w:t>
-      </w:r>
-    </w:fldSimple>
+    <w:r>
+      <w:fldChar w:fldCharType="begin"/>
+    </w:r>
+    <w:r>
+      <w:instrText xml:space="preserve"> DOCPROPERTY  Date </w:instrText>
+    </w:r>
+    <w:r>
+      <w:fldChar w:fldCharType="separate"/>
+    </w:r>
+    <w:r>
+      <w:t>Sept. 18, 2017</w:t>
+    </w:r>
+    <w:r>
+      <w:fldChar w:fldCharType="end"/>
+    </w:r>
   </w:p>
 </w:ftr>
 </file>
@@ -37032,7 +37121,7 @@
 </file>
 
 <file path=customXml/itemProps1.xml><?xml version="1.0" encoding="utf-8"?>
-<ds:datastoreItem xmlns:ds="http://schemas.openxmlformats.org/officeDocument/2006/customXml" ds:itemID="{CC52F40A-C9CB-44B5-AA60-7C4804EA80D1}">
+<ds:datastoreItem xmlns:ds="http://schemas.openxmlformats.org/officeDocument/2006/customXml" ds:itemID="{C984F111-BEF2-4A80-8AC9-E04D6ACB1134}">
   <ds:schemaRefs>
     <ds:schemaRef ds:uri="http://schemas.openxmlformats.org/officeDocument/2006/bibliography"/>
   </ds:schemaRefs>

</xml_diff>

<commit_message>
Updated board test results 09-21-2017
</commit_message>
<xml_diff>
--- a/ipnet_1341_base/test_report/JPN_HITH246189TSR300E.docx
+++ b/ipnet_1341_base/test_report/JPN_HITH246189TSR300E.docx
@@ -77,21 +77,11 @@
                             <w:r>
                               <w:tab/>
                             </w:r>
-                            <w:r>
-                              <w:fldChar w:fldCharType="begin"/>
-                            </w:r>
-                            <w:r>
-                              <w:instrText xml:space="preserve"> DOCPROPERTY  "Document name"  \* MERGEFORMAT </w:instrText>
-                            </w:r>
-                            <w:r>
-                              <w:fldChar w:fldCharType="separate"/>
-                            </w:r>
-                            <w:r>
-                              <w:t>ATPR246189</w:t>
-                            </w:r>
-                            <w:r>
-                              <w:fldChar w:fldCharType="end"/>
-                            </w:r>
+                            <w:fldSimple w:instr=" DOCPROPERTY  &quot;Document name&quot;  \* MERGEFORMAT ">
+                              <w:r>
+                                <w:t>ATPR246189</w:t>
+                              </w:r>
+                            </w:fldSimple>
                           </w:p>
                           <w:p>
                             <w:pPr>
@@ -134,21 +124,11 @@
                       <w:r>
                         <w:tab/>
                       </w:r>
-                      <w:r>
-                        <w:fldChar w:fldCharType="begin"/>
-                      </w:r>
-                      <w:r>
-                        <w:instrText xml:space="preserve"> DOCPROPERTY  "Document name"  \* MERGEFORMAT </w:instrText>
-                      </w:r>
-                      <w:r>
-                        <w:fldChar w:fldCharType="separate"/>
-                      </w:r>
-                      <w:r>
-                        <w:t>ATPR246189</w:t>
-                      </w:r>
-                      <w:r>
-                        <w:fldChar w:fldCharType="end"/>
-                      </w:r>
+                      <w:fldSimple w:instr=" DOCPROPERTY  &quot;Document name&quot;  \* MERGEFORMAT ">
+                        <w:r>
+                          <w:t>ATPR246189</w:t>
+                        </w:r>
+                      </w:fldSimple>
                     </w:p>
                     <w:p>
                       <w:pPr>
@@ -477,21 +457,11 @@
                             <w:pPr>
                               <w:pStyle w:val="Cover-subject"/>
                             </w:pPr>
-                            <w:r>
-                              <w:fldChar w:fldCharType="begin"/>
-                            </w:r>
-                            <w:r>
-                              <w:instrText xml:space="preserve"> DOCPROPERTY "Document title"  \* MERGEFORMAT </w:instrText>
-                            </w:r>
-                            <w:r>
-                              <w:fldChar w:fldCharType="separate"/>
-                            </w:r>
-                            <w:r>
-                              <w:t>Acceptance Test Plan and Results</w:t>
-                            </w:r>
-                            <w:r>
-                              <w:fldChar w:fldCharType="end"/>
-                            </w:r>
+                            <w:fldSimple w:instr=" DOCPROPERTY &quot;Document title&quot;  \* MERGEFORMAT ">
+                              <w:r>
+                                <w:t>Acceptance Test Plan and Results</w:t>
+                              </w:r>
+                            </w:fldSimple>
                             <w:r>
                               <w:t xml:space="preserve"> </w:t>
                             </w:r>
@@ -522,21 +492,11 @@
                       <w:pPr>
                         <w:pStyle w:val="Cover-subject"/>
                       </w:pPr>
-                      <w:r>
-                        <w:fldChar w:fldCharType="begin"/>
-                      </w:r>
-                      <w:r>
-                        <w:instrText xml:space="preserve"> DOCPROPERTY "Document title"  \* MERGEFORMAT </w:instrText>
-                      </w:r>
-                      <w:r>
-                        <w:fldChar w:fldCharType="separate"/>
-                      </w:r>
-                      <w:r>
-                        <w:t>Acceptance Test Plan and Results</w:t>
-                      </w:r>
-                      <w:r>
-                        <w:fldChar w:fldCharType="end"/>
-                      </w:r>
+                      <w:fldSimple w:instr=" DOCPROPERTY &quot;Document title&quot;  \* MERGEFORMAT ">
+                        <w:r>
+                          <w:t>Acceptance Test Plan and Results</w:t>
+                        </w:r>
+                      </w:fldSimple>
                       <w:r>
                         <w:t xml:space="preserve"> </w:t>
                       </w:r>
@@ -884,21 +844,11 @@
       </w:pPr>
     </w:p>
     <w:p>
-      <w:r>
-        <w:fldChar w:fldCharType="begin"/>
-      </w:r>
-      <w:r>
-        <w:instrText xml:space="preserve"> DOCPROPERTY "Document title"  \* MERGEFORMAT </w:instrText>
-      </w:r>
-      <w:r>
-        <w:fldChar w:fldCharType="separate"/>
-      </w:r>
-      <w:r>
-        <w:t>Acceptance Test Plan and Results</w:t>
-      </w:r>
-      <w:r>
-        <w:fldChar w:fldCharType="end"/>
-      </w:r>
+      <w:fldSimple w:instr=" DOCPROPERTY &quot;Document title&quot;  \* MERGEFORMAT ">
+        <w:r>
+          <w:t>Acceptance Test Plan and Results</w:t>
+        </w:r>
+      </w:fldSimple>
     </w:p>
     <w:p>
       <w:pPr>
@@ -908,42 +858,22 @@
       <w:r>
         <w:t xml:space="preserve">Version </w:t>
       </w:r>
-      <w:r>
-        <w:fldChar w:fldCharType="begin"/>
-      </w:r>
-      <w:r>
-        <w:instrText xml:space="preserve"> DOCPROPERTY "Version"  \* MERGEFORMAT </w:instrText>
-      </w:r>
-      <w:r>
-        <w:fldChar w:fldCharType="separate"/>
-      </w:r>
-      <w:r>
-        <w:t>3.00</w:t>
-      </w:r>
-      <w:r>
-        <w:fldChar w:fldCharType="end"/>
-      </w:r>
+      <w:fldSimple w:instr=" DOCPROPERTY &quot;Version&quot;  \* MERGEFORMAT ">
+        <w:r>
+          <w:t>3.00</w:t>
+        </w:r>
+      </w:fldSimple>
     </w:p>
     <w:p>
       <w:pPr>
         <w:pStyle w:val="ListNumber1"/>
         <w:spacing w:before="40" w:after="40"/>
       </w:pPr>
-      <w:r>
-        <w:fldChar w:fldCharType="begin"/>
-      </w:r>
-      <w:r>
-        <w:instrText xml:space="preserve"> DOCPROPERTY "Date"  \* MERGEFORMAT </w:instrText>
-      </w:r>
-      <w:r>
-        <w:fldChar w:fldCharType="separate"/>
-      </w:r>
-      <w:r>
-        <w:t>Sept. 02, 2017</w:t>
-      </w:r>
-      <w:r>
-        <w:fldChar w:fldCharType="end"/>
-      </w:r>
+      <w:fldSimple w:instr=" DOCPROPERTY &quot;Date&quot;  \* MERGEFORMAT ">
+        <w:r>
+          <w:t>Sept. 02, 2017</w:t>
+        </w:r>
+      </w:fldSimple>
     </w:p>
     <w:p>
       <w:pPr>
@@ -31367,8 +31297,6 @@
             <w:r>
               <w:t>PASS</w:t>
             </w:r>
-            <w:bookmarkStart w:id="17" w:name="_GoBack"/>
-            <w:bookmarkEnd w:id="17"/>
           </w:p>
         </w:tc>
         <w:tc>
@@ -31596,6 +31524,9 @@
             <w:pPr>
               <w:snapToGrid w:val="0"/>
             </w:pPr>
+            <w:r>
+              <w:t>PASS</w:t>
+            </w:r>
           </w:p>
         </w:tc>
         <w:tc>
@@ -31708,6 +31639,9 @@
             <w:pPr>
               <w:snapToGrid w:val="0"/>
             </w:pPr>
+            <w:r>
+              <w:t>PASS</w:t>
+            </w:r>
           </w:p>
         </w:tc>
         <w:tc>
@@ -31828,6 +31762,9 @@
             <w:pPr>
               <w:snapToGrid w:val="0"/>
             </w:pPr>
+            <w:r>
+              <w:t>PASS</w:t>
+            </w:r>
           </w:p>
         </w:tc>
         <w:tc>
@@ -31942,6 +31879,9 @@
             <w:pPr>
               <w:snapToGrid w:val="0"/>
             </w:pPr>
+            <w:r>
+              <w:t>PASS</w:t>
+            </w:r>
           </w:p>
         </w:tc>
         <w:tc>
@@ -32051,6 +31991,11 @@
             <w:pPr>
               <w:snapToGrid w:val="0"/>
             </w:pPr>
+            <w:r>
+              <w:t>PASS</w:t>
+            </w:r>
+            <w:bookmarkStart w:id="17" w:name="_GoBack"/>
+            <w:bookmarkEnd w:id="17"/>
           </w:p>
         </w:tc>
         <w:tc>
@@ -32863,21 +32808,11 @@
       </w:rPr>
       <w:tab/>
     </w:r>
-    <w:r>
-      <w:fldChar w:fldCharType="begin"/>
-    </w:r>
-    <w:r>
-      <w:instrText xml:space="preserve"> DOCPROPERTY  Date </w:instrText>
-    </w:r>
-    <w:r>
-      <w:fldChar w:fldCharType="separate"/>
-    </w:r>
-    <w:r>
-      <w:t>Sept. 18, 2017</w:t>
-    </w:r>
-    <w:r>
-      <w:fldChar w:fldCharType="end"/>
-    </w:r>
+    <w:fldSimple w:instr=" DOCPROPERTY  Date ">
+      <w:r>
+        <w:t>Sept. 18, 2017</w:t>
+      </w:r>
+    </w:fldSimple>
   </w:p>
 </w:ftr>
 </file>
@@ -37127,7 +37062,7 @@
 </file>
 
 <file path=customXml/itemProps1.xml><?xml version="1.0" encoding="utf-8"?>
-<ds:datastoreItem xmlns:ds="http://schemas.openxmlformats.org/officeDocument/2006/customXml" ds:itemID="{A7E35A00-2A36-4270-93FC-13CE251F3535}">
+<ds:datastoreItem xmlns:ds="http://schemas.openxmlformats.org/officeDocument/2006/customXml" ds:itemID="{EA2741F3-32AC-4F6D-9A54-120945A27BD5}">
   <ds:schemaRefs>
     <ds:schemaRef ds:uri="http://schemas.openxmlformats.org/officeDocument/2006/bibliography"/>
   </ds:schemaRefs>

</xml_diff>

<commit_message>
updated test report -09-22-2017
</commit_message>
<xml_diff>
--- a/ipnet_1341_base/test_report/JPN_HITH246189TSR300E.docx
+++ b/ipnet_1341_base/test_report/JPN_HITH246189TSR300E.docx
@@ -77,21 +77,11 @@
                             <w:r>
                               <w:tab/>
                             </w:r>
-                            <w:r>
-                              <w:fldChar w:fldCharType="begin"/>
-                            </w:r>
-                            <w:r>
-                              <w:instrText xml:space="preserve"> DOCPROPERTY  "Document name"  \* MERGEFORMAT </w:instrText>
-                            </w:r>
-                            <w:r>
-                              <w:fldChar w:fldCharType="separate"/>
-                            </w:r>
-                            <w:r>
-                              <w:t>ATPR246189</w:t>
-                            </w:r>
-                            <w:r>
-                              <w:fldChar w:fldCharType="end"/>
-                            </w:r>
+                            <w:fldSimple w:instr=" DOCPROPERTY  &quot;Document name&quot;  \* MERGEFORMAT ">
+                              <w:r>
+                                <w:t>ATPR246189</w:t>
+                              </w:r>
+                            </w:fldSimple>
                           </w:p>
                           <w:p>
                             <w:pPr>
@@ -134,21 +124,11 @@
                       <w:r>
                         <w:tab/>
                       </w:r>
-                      <w:r>
-                        <w:fldChar w:fldCharType="begin"/>
-                      </w:r>
-                      <w:r>
-                        <w:instrText xml:space="preserve"> DOCPROPERTY  "Document name"  \* MERGEFORMAT </w:instrText>
-                      </w:r>
-                      <w:r>
-                        <w:fldChar w:fldCharType="separate"/>
-                      </w:r>
-                      <w:r>
-                        <w:t>ATPR246189</w:t>
-                      </w:r>
-                      <w:r>
-                        <w:fldChar w:fldCharType="end"/>
-                      </w:r>
+                      <w:fldSimple w:instr=" DOCPROPERTY  &quot;Document name&quot;  \* MERGEFORMAT ">
+                        <w:r>
+                          <w:t>ATPR246189</w:t>
+                        </w:r>
+                      </w:fldSimple>
                     </w:p>
                     <w:p>
                       <w:pPr>
@@ -477,21 +457,11 @@
                             <w:pPr>
                               <w:pStyle w:val="Cover-subject"/>
                             </w:pPr>
-                            <w:r>
-                              <w:fldChar w:fldCharType="begin"/>
-                            </w:r>
-                            <w:r>
-                              <w:instrText xml:space="preserve"> DOCPROPERTY "Document title"  \* MERGEFORMAT </w:instrText>
-                            </w:r>
-                            <w:r>
-                              <w:fldChar w:fldCharType="separate"/>
-                            </w:r>
-                            <w:r>
-                              <w:t>Acceptance Test Plan and Results</w:t>
-                            </w:r>
-                            <w:r>
-                              <w:fldChar w:fldCharType="end"/>
-                            </w:r>
+                            <w:fldSimple w:instr=" DOCPROPERTY &quot;Document title&quot;  \* MERGEFORMAT ">
+                              <w:r>
+                                <w:t>Acceptance Test Plan and Results</w:t>
+                              </w:r>
+                            </w:fldSimple>
                             <w:r>
                               <w:t xml:space="preserve"> </w:t>
                             </w:r>
@@ -522,21 +492,11 @@
                       <w:pPr>
                         <w:pStyle w:val="Cover-subject"/>
                       </w:pPr>
-                      <w:r>
-                        <w:fldChar w:fldCharType="begin"/>
-                      </w:r>
-                      <w:r>
-                        <w:instrText xml:space="preserve"> DOCPROPERTY "Document title"  \* MERGEFORMAT </w:instrText>
-                      </w:r>
-                      <w:r>
-                        <w:fldChar w:fldCharType="separate"/>
-                      </w:r>
-                      <w:r>
-                        <w:t>Acceptance Test Plan and Results</w:t>
-                      </w:r>
-                      <w:r>
-                        <w:fldChar w:fldCharType="end"/>
-                      </w:r>
+                      <w:fldSimple w:instr=" DOCPROPERTY &quot;Document title&quot;  \* MERGEFORMAT ">
+                        <w:r>
+                          <w:t>Acceptance Test Plan and Results</w:t>
+                        </w:r>
+                      </w:fldSimple>
                       <w:r>
                         <w:t xml:space="preserve"> </w:t>
                       </w:r>
@@ -884,21 +844,11 @@
       </w:pPr>
     </w:p>
     <w:p>
-      <w:r>
-        <w:fldChar w:fldCharType="begin"/>
-      </w:r>
-      <w:r>
-        <w:instrText xml:space="preserve"> DOCPROPERTY "Document title"  \* MERGEFORMAT </w:instrText>
-      </w:r>
-      <w:r>
-        <w:fldChar w:fldCharType="separate"/>
-      </w:r>
-      <w:r>
-        <w:t>Acceptance Test Plan and Results</w:t>
-      </w:r>
-      <w:r>
-        <w:fldChar w:fldCharType="end"/>
-      </w:r>
+      <w:fldSimple w:instr=" DOCPROPERTY &quot;Document title&quot;  \* MERGEFORMAT ">
+        <w:r>
+          <w:t>Acceptance Test Plan and Results</w:t>
+        </w:r>
+      </w:fldSimple>
     </w:p>
     <w:p>
       <w:pPr>
@@ -908,42 +858,22 @@
       <w:r>
         <w:t xml:space="preserve">Version </w:t>
       </w:r>
-      <w:r>
-        <w:fldChar w:fldCharType="begin"/>
-      </w:r>
-      <w:r>
-        <w:instrText xml:space="preserve"> DOCPROPERTY "Version"  \* MERGEFORMAT </w:instrText>
-      </w:r>
-      <w:r>
-        <w:fldChar w:fldCharType="separate"/>
-      </w:r>
-      <w:r>
-        <w:t>3.00</w:t>
-      </w:r>
-      <w:r>
-        <w:fldChar w:fldCharType="end"/>
-      </w:r>
+      <w:fldSimple w:instr=" DOCPROPERTY &quot;Version&quot;  \* MERGEFORMAT ">
+        <w:r>
+          <w:t>3.00</w:t>
+        </w:r>
+      </w:fldSimple>
     </w:p>
     <w:p>
       <w:pPr>
         <w:pStyle w:val="ListNumber1"/>
         <w:spacing w:before="40" w:after="40"/>
       </w:pPr>
-      <w:r>
-        <w:fldChar w:fldCharType="begin"/>
-      </w:r>
-      <w:r>
-        <w:instrText xml:space="preserve"> DOCPROPERTY "Date"  \* MERGEFORMAT </w:instrText>
-      </w:r>
-      <w:r>
-        <w:fldChar w:fldCharType="separate"/>
-      </w:r>
-      <w:r>
-        <w:t>Sept. 02, 2017</w:t>
-      </w:r>
-      <w:r>
-        <w:fldChar w:fldCharType="end"/>
-      </w:r>
+      <w:fldSimple w:instr=" DOCPROPERTY &quot;Date&quot;  \* MERGEFORMAT ">
+        <w:r>
+          <w:t>Sept. 02, 2017</w:t>
+        </w:r>
+      </w:fldSimple>
     </w:p>
     <w:p>
       <w:pPr>
@@ -31579,6 +31509,12 @@
                 <w:lang w:eastAsia="ja-JP"/>
               </w:rPr>
             </w:pPr>
+            <w:r>
+              <w:rPr>
+                <w:lang w:eastAsia="ja-JP"/>
+              </w:rPr>
+              <w:t>PASS</w:t>
+            </w:r>
           </w:p>
         </w:tc>
         <w:tc>
@@ -31694,6 +31630,12 @@
                 <w:lang w:eastAsia="ja-JP"/>
               </w:rPr>
             </w:pPr>
+            <w:r>
+              <w:rPr>
+                <w:lang w:eastAsia="ja-JP"/>
+              </w:rPr>
+              <w:t>PASS</w:t>
+            </w:r>
           </w:p>
         </w:tc>
         <w:tc>
@@ -32046,6 +31988,12 @@
                 <w:lang w:eastAsia="ja-JP"/>
               </w:rPr>
             </w:pPr>
+            <w:r>
+              <w:rPr>
+                <w:lang w:eastAsia="ja-JP"/>
+              </w:rPr>
+              <w:t>PASS</w:t>
+            </w:r>
           </w:p>
         </w:tc>
         <w:tc>
@@ -32161,26 +32109,32 @@
                 <w:lang w:eastAsia="ja-JP"/>
               </w:rPr>
             </w:pPr>
-          </w:p>
-        </w:tc>
-        <w:tc>
-          <w:tcPr>
-            <w:tcW w:w="993" w:type="dxa"/>
-            <w:tcBorders>
-              <w:left w:val="single" w:sz="4" w:space="0" w:color="000000"/>
-              <w:bottom w:val="single" w:sz="4" w:space="0" w:color="000000"/>
-            </w:tcBorders>
-            <w:shd w:val="clear" w:color="auto" w:fill="auto"/>
-          </w:tcPr>
-          <w:p>
-            <w:pPr>
-              <w:snapToGrid w:val="0"/>
-            </w:pPr>
-            <w:r>
+            <w:r>
+              <w:rPr>
+                <w:lang w:eastAsia="ja-JP"/>
+              </w:rPr>
               <w:t>PASS</w:t>
             </w:r>
             <w:bookmarkStart w:id="17" w:name="_GoBack"/>
             <w:bookmarkEnd w:id="17"/>
+          </w:p>
+        </w:tc>
+        <w:tc>
+          <w:tcPr>
+            <w:tcW w:w="993" w:type="dxa"/>
+            <w:tcBorders>
+              <w:left w:val="single" w:sz="4" w:space="0" w:color="000000"/>
+              <w:bottom w:val="single" w:sz="4" w:space="0" w:color="000000"/>
+            </w:tcBorders>
+            <w:shd w:val="clear" w:color="auto" w:fill="auto"/>
+          </w:tcPr>
+          <w:p>
+            <w:pPr>
+              <w:snapToGrid w:val="0"/>
+            </w:pPr>
+            <w:r>
+              <w:t>PASS</w:t>
+            </w:r>
           </w:p>
         </w:tc>
         <w:tc>
@@ -32881,21 +32835,11 @@
       </w:rPr>
       <w:tab/>
     </w:r>
-    <w:r>
-      <w:fldChar w:fldCharType="begin"/>
-    </w:r>
-    <w:r>
-      <w:instrText xml:space="preserve"> DOCPROPERTY  Date </w:instrText>
-    </w:r>
-    <w:r>
-      <w:fldChar w:fldCharType="separate"/>
-    </w:r>
-    <w:r>
-      <w:t>Sept. 18, 2017</w:t>
-    </w:r>
-    <w:r>
-      <w:fldChar w:fldCharType="end"/>
-    </w:r>
+    <w:fldSimple w:instr=" DOCPROPERTY  Date ">
+      <w:r>
+        <w:t>Sept. 18, 2017</w:t>
+      </w:r>
+    </w:fldSimple>
   </w:p>
 </w:ftr>
 </file>
@@ -37145,7 +37089,7 @@
 </file>
 
 <file path=customXml/itemProps1.xml><?xml version="1.0" encoding="utf-8"?>
-<ds:datastoreItem xmlns:ds="http://schemas.openxmlformats.org/officeDocument/2006/customXml" ds:itemID="{CCEF7FA9-0033-439F-ABCD-863AEA0BF993}">
+<ds:datastoreItem xmlns:ds="http://schemas.openxmlformats.org/officeDocument/2006/customXml" ds:itemID="{A07B219C-3977-4AC6-840A-5CE6BE67FDB9}">
   <ds:schemaRefs>
     <ds:schemaRef ds:uri="http://schemas.openxmlformats.org/officeDocument/2006/bibliography"/>
   </ds:schemaRefs>

</xml_diff>